<commit_message>
Update requirements and refactor quiz module to remove matching question support
</commit_message>
<xml_diff>
--- a/src/examples/History Notes.docx
+++ b/src/examples/History Notes.docx
@@ -2,19 +2,19 @@
 <file path=word/document.xml><?xml version="1.0" encoding="utf-8"?>
 <w:document xmlns:wpc="http://schemas.microsoft.com/office/word/2010/wordprocessingCanvas" xmlns:mc="http://schemas.openxmlformats.org/markup-compatibility/2006" xmlns:o="urn:schemas-microsoft-com:office:office" xmlns:r="http://schemas.openxmlformats.org/officeDocument/2006/relationships" xmlns:m="http://schemas.openxmlformats.org/officeDocument/2006/math" xmlns:v="urn:schemas-microsoft-com:vml" xmlns:wp14="http://schemas.microsoft.com/office/word/2010/wordprocessingDrawing" xmlns:wp="http://schemas.openxmlformats.org/drawingml/2006/wordprocessingDrawing" xmlns:w10="urn:schemas-microsoft-com:office:word" xmlns:w="http://schemas.openxmlformats.org/wordprocessingml/2006/main" xmlns:w14="http://schemas.microsoft.com/office/word/2010/wordml" xmlns:w15="http://schemas.microsoft.com/office/word/2012/wordml" xmlns:wpg="http://schemas.microsoft.com/office/word/2010/wordprocessingGroup" xmlns:wpi="http://schemas.microsoft.com/office/word/2010/wordprocessingInk" xmlns:wne="http://schemas.microsoft.com/office/word/2006/wordml" xmlns:wps="http://schemas.microsoft.com/office/word/2010/wordprocessingShape" xmlns:w16se="http://schemas.microsoft.com/office/word/2015/wordml/symex" xmlns:w16cid="http://schemas.microsoft.com/office/word/2016/wordml/cid" xmlns:w16="http://schemas.microsoft.com/office/word/2018/wordml" xmlns:w16cex="http://schemas.microsoft.com/office/word/2018/wordml/cex" xmlns:w16sdtdh="http://schemas.microsoft.com/office/word/2020/wordml/sdtdatahash" xmlns:w16sdtfl="http://schemas.microsoft.com/office/word/2024/wordml/sdtformatlock" mc:Ignorable="w14 w15 wp14 w16se w16cid w16 w16cex w16sdtdh w16sdtfl">
   <w:body>
-    <w:p>
+    <w:p xmlns:wp14="http://schemas.microsoft.com/office/word/2010/wordml" wp14:paraId="2C078E63" wp14:textId="28B4C764">
       <w:pPr>
         <w:pStyle w:val="Normal"/>
         <w:rPr>
-          <w:rFonts w:ascii="Arial Nova" w:hAnsi="Arial Nova" w:eastAsia="Arial Nova" w:cs="Arial Nova"/>
-          <w:b w:val="0"/>
-          <w:bCs w:val="0"/>
-          <w:i w:val="0"/>
-          <w:iCs w:val="0"/>
-          <w:caps w:val="0"/>
-          <w:smallCaps w:val="0"/>
-          <w:noProof w:val="0"/>
-          <w:color w:val="202124"/>
+          <w:rFonts w:ascii="Arial" w:hAnsi="Arial" w:eastAsia="Arial" w:cs="Arial"/>
+          <w:b w:val="0"/>
+          <w:bCs w:val="0"/>
+          <w:i w:val="0"/>
+          <w:iCs w:val="0"/>
+          <w:caps w:val="0"/>
+          <w:smallCaps w:val="0"/>
+          <w:noProof w:val="0"/>
+          <w:color w:val="000000" w:themeColor="text1" w:themeTint="FF" w:themeShade="FF"/>
           <w:sz w:val="28"/>
           <w:szCs w:val="28"/>
           <w:lang w:val="en-US"/>
@@ -22,52 +22,52 @@
       </w:pPr>
       <w:r>
         <w:rPr>
-          <w:rFonts w:ascii="Arial Nova" w:hAnsi="Arial Nova" w:eastAsia="Arial Nova" w:cs="Arial Nova"/>
-          <w:b w:val="0"/>
-          <w:bCs w:val="0"/>
-          <w:i w:val="0"/>
-          <w:iCs w:val="0"/>
-          <w:caps w:val="0"/>
-          <w:smallCaps w:val="0"/>
-          <w:noProof w:val="0"/>
-          <w:color w:val="202124"/>
-          <w:sz w:val="28"/>
-          <w:szCs w:val="28"/>
-          <w:lang w:val="en-US"/>
-        </w:rPr>
-        <w:t>World war 1:</w:t>
-      </w:r>
-      <w:r>
-        <w:rPr>
-          <w:rFonts w:ascii="Arial Nova" w:hAnsi="Arial Nova" w:eastAsia="Arial Nova" w:cs="Arial Nova"/>
-          <w:b w:val="0"/>
-          <w:bCs w:val="0"/>
-          <w:i w:val="0"/>
-          <w:iCs w:val="0"/>
-          <w:caps w:val="0"/>
-          <w:smallCaps w:val="0"/>
-          <w:noProof w:val="0"/>
-          <w:color w:val="202124"/>
-          <w:sz w:val="28"/>
-          <w:szCs w:val="28"/>
-          <w:lang w:val="en-US"/>
-        </w:rPr>
-        <w:t xml:space="preserve"> the deadliest conflicts in history, resulting in an estimated 9 million military dead and 23 million wounded, plus up to 8 million civilian deaths from causes including genocide.</w:t>
+          <w:rFonts w:ascii="Arial" w:hAnsi="Arial" w:eastAsia="Arial" w:cs="Arial"/>
+          <w:b w:val="0"/>
+          <w:bCs w:val="0"/>
+          <w:i w:val="0"/>
+          <w:iCs w:val="0"/>
+          <w:caps w:val="0"/>
+          <w:smallCaps w:val="0"/>
+          <w:noProof w:val="0"/>
+          <w:color w:val="000000" w:themeColor="text1" w:themeTint="FF" w:themeShade="FF"/>
+          <w:sz w:val="28"/>
+          <w:szCs w:val="28"/>
+          <w:lang w:val="en-US"/>
+        </w:rPr>
+        <w:t xml:space="preserve">Absolute Zero: </w:t>
+      </w:r>
+      <w:r>
+        <w:rPr>
+          <w:rFonts w:ascii="Arial" w:hAnsi="Arial" w:eastAsia="Arial" w:cs="Arial"/>
+          <w:b w:val="0"/>
+          <w:bCs w:val="0"/>
+          <w:i w:val="0"/>
+          <w:iCs w:val="0"/>
+          <w:caps w:val="0"/>
+          <w:smallCaps w:val="0"/>
+          <w:noProof w:val="0"/>
+          <w:color w:val="000000" w:themeColor="text1" w:themeTint="FF" w:themeShade="FF"/>
+          <w:sz w:val="28"/>
+          <w:szCs w:val="28"/>
+          <w:lang w:val="en-US"/>
+        </w:rPr>
+        <w:t>The lowest temperature possible</w:t>
       </w:r>
     </w:p>
     <w:p>
       <w:pPr>
         <w:pStyle w:val="Normal"/>
         <w:rPr>
-          <w:rFonts w:ascii="Arial Nova" w:hAnsi="Arial Nova" w:eastAsia="Arial Nova" w:cs="Arial Nova"/>
-          <w:b w:val="0"/>
-          <w:bCs w:val="0"/>
-          <w:i w:val="0"/>
-          <w:iCs w:val="0"/>
-          <w:caps w:val="0"/>
-          <w:smallCaps w:val="0"/>
-          <w:noProof w:val="0"/>
-          <w:color w:val="202124"/>
+          <w:rFonts w:ascii="Arial" w:hAnsi="Arial" w:eastAsia="Arial" w:cs="Arial"/>
+          <w:b w:val="0"/>
+          <w:bCs w:val="0"/>
+          <w:i w:val="0"/>
+          <w:iCs w:val="0"/>
+          <w:caps w:val="0"/>
+          <w:smallCaps w:val="0"/>
+          <w:noProof w:val="0"/>
+          <w:color w:val="000000" w:themeColor="text1" w:themeTint="FF" w:themeShade="FF"/>
           <w:sz w:val="28"/>
           <w:szCs w:val="28"/>
           <w:lang w:val="en-US"/>
@@ -75,78 +75,61 @@
       </w:pPr>
       <w:r>
         <w:rPr>
-          <w:rFonts w:ascii="Arial Nova" w:hAnsi="Arial Nova" w:eastAsia="Arial Nova" w:cs="Arial Nova"/>
-          <w:b w:val="0"/>
-          <w:bCs w:val="0"/>
-          <w:i w:val="0"/>
-          <w:iCs w:val="0"/>
-          <w:caps w:val="0"/>
-          <w:smallCaps w:val="0"/>
-          <w:noProof w:val="0"/>
-          <w:color w:val="202124"/>
-          <w:sz w:val="28"/>
-          <w:szCs w:val="28"/>
-          <w:lang w:val="en-US"/>
-        </w:rPr>
-        <w:t xml:space="preserve">World war 2: </w:t>
-      </w:r>
-      <w:r>
-        <w:rPr>
-          <w:rFonts w:ascii="Arial Nova" w:hAnsi="Arial Nova" w:eastAsia="Arial Nova" w:cs="Arial Nova"/>
-          <w:b w:val="0"/>
-          <w:bCs w:val="0"/>
-          <w:i w:val="0"/>
-          <w:iCs w:val="0"/>
-          <w:caps w:val="0"/>
-          <w:smallCaps w:val="0"/>
-          <w:noProof w:val="0"/>
-          <w:color w:val="202124"/>
-          <w:sz w:val="28"/>
-          <w:szCs w:val="28"/>
-          <w:lang w:val="en-US"/>
-        </w:rPr>
-        <w:t xml:space="preserve">a global conflict between two coalitions: the Allies and the Axis powers. </w:t>
-      </w:r>
-      <w:r>
-        <w:rPr>
-          <w:rFonts w:ascii="Arial Nova" w:hAnsi="Arial Nova" w:eastAsia="Arial Nova" w:cs="Arial Nova"/>
-          <w:b w:val="0"/>
-          <w:bCs w:val="0"/>
-          <w:i w:val="0"/>
-          <w:iCs w:val="0"/>
-          <w:caps w:val="0"/>
-          <w:smallCaps w:val="0"/>
-          <w:noProof w:val="0"/>
-          <w:color w:val="202124"/>
-          <w:sz w:val="28"/>
-          <w:szCs w:val="28"/>
-          <w:lang w:val="en-US"/>
-        </w:rPr>
-        <w:t>Nearly all</w:t>
-      </w:r>
-      <w:r>
-        <w:rPr>
-          <w:rFonts w:ascii="Arial Nova" w:hAnsi="Arial Nova" w:eastAsia="Arial Nova" w:cs="Arial Nova"/>
-          <w:b w:val="0"/>
-          <w:bCs w:val="0"/>
-          <w:i w:val="0"/>
-          <w:iCs w:val="0"/>
-          <w:caps w:val="0"/>
-          <w:smallCaps w:val="0"/>
-          <w:noProof w:val="0"/>
-          <w:color w:val="202124"/>
-          <w:sz w:val="28"/>
-          <w:szCs w:val="28"/>
-          <w:lang w:val="en-US"/>
-        </w:rPr>
-        <w:t xml:space="preserve"> the world's countries</w:t>
+          <w:rFonts w:ascii="Arial" w:hAnsi="Arial" w:eastAsia="Arial" w:cs="Arial"/>
+          <w:b w:val="0"/>
+          <w:bCs w:val="0"/>
+          <w:i w:val="0"/>
+          <w:iCs w:val="0"/>
+          <w:caps w:val="0"/>
+          <w:smallCaps w:val="0"/>
+          <w:noProof w:val="0"/>
+          <w:color w:val="000000" w:themeColor="text1" w:themeTint="FF" w:themeShade="FF"/>
+          <w:sz w:val="28"/>
+          <w:szCs w:val="28"/>
+          <w:lang w:val="en-US"/>
+        </w:rPr>
+        <w:t xml:space="preserve">Angular Momentum: A measure of the momentum of a body in </w:t>
+      </w:r>
+      <w:r>
+        <w:rPr>
+          <w:rFonts w:ascii="Arial" w:hAnsi="Arial" w:eastAsia="Arial" w:cs="Arial"/>
+          <w:b w:val="0"/>
+          <w:bCs w:val="0"/>
+          <w:i w:val="0"/>
+          <w:iCs w:val="0"/>
+          <w:caps w:val="0"/>
+          <w:smallCaps w:val="0"/>
+          <w:noProof w:val="0"/>
+          <w:color w:val="000000" w:themeColor="text1" w:themeTint="FF" w:themeShade="FF"/>
+          <w:sz w:val="28"/>
+          <w:szCs w:val="28"/>
+          <w:lang w:val="en-US"/>
+        </w:rPr>
+        <w:t>rotational</w:t>
+      </w:r>
+      <w:r>
+        <w:rPr>
+          <w:rFonts w:ascii="Arial" w:hAnsi="Arial" w:eastAsia="Arial" w:cs="Arial"/>
+          <w:b w:val="0"/>
+          <w:bCs w:val="0"/>
+          <w:i w:val="0"/>
+          <w:iCs w:val="0"/>
+          <w:caps w:val="0"/>
+          <w:smallCaps w:val="0"/>
+          <w:noProof w:val="0"/>
+          <w:color w:val="000000" w:themeColor="text1" w:themeTint="FF" w:themeShade="FF"/>
+          <w:sz w:val="28"/>
+          <w:szCs w:val="28"/>
+          <w:lang w:val="en-US"/>
+        </w:rPr>
+        <w:t xml:space="preserve"> motion about its center of mass</w:t>
       </w:r>
     </w:p>
     <w:p>
       <w:pPr>
         <w:pStyle w:val="Normal"/>
         <w:rPr>
-          <w:rFonts w:ascii="Arial Nova" w:hAnsi="Arial Nova" w:eastAsia="Arial Nova" w:cs="Arial Nova"/>
+          <w:rFonts w:ascii="Arial" w:hAnsi="Arial" w:eastAsia="Arial" w:cs="Arial"/>
           <w:b w:val="0"/>
           <w:bCs w:val="0"/>
           <w:i w:val="0"/>
@@ -162,7 +145,7 @@
       </w:pPr>
       <w:r>
         <w:rPr>
-          <w:rFonts w:ascii="Arial Nova" w:hAnsi="Arial Nova" w:eastAsia="Arial Nova" w:cs="Arial Nova"/>
+          <w:rFonts w:ascii="Arial" w:hAnsi="Arial" w:eastAsia="Arial" w:cs="Arial"/>
           <w:b w:val="0"/>
           <w:bCs w:val="0"/>
           <w:i w:val="0"/>
@@ -175,11 +158,11 @@
           <w:szCs w:val="28"/>
           <w:lang w:val="en-US"/>
         </w:rPr>
-        <w:t>Treaty of Versailles:</w:t>
-      </w:r>
-      <w:r>
-        <w:rPr>
-          <w:rFonts w:ascii="Arial Nova" w:hAnsi="Arial Nova" w:eastAsia="Arial Nova" w:cs="Arial Nova"/>
+        <w:t xml:space="preserve">Electron: A </w:t>
+      </w:r>
+      <w:r>
+        <w:rPr>
+          <w:rFonts w:ascii="Arial" w:hAnsi="Arial" w:eastAsia="Arial" w:cs="Arial"/>
           <w:b w:val="0"/>
           <w:bCs w:val="0"/>
           <w:i w:val="0"/>
@@ -192,14 +175,38 @@
           <w:szCs w:val="28"/>
           <w:lang w:val="en-US"/>
         </w:rPr>
-        <w:t xml:space="preserve"> peace treaty signed on June 28, 1919, that ended the state of war between Germany and most of the Allied Powers</w:t>
+        <w:t>negatively charged</w:t>
+      </w:r>
+      <w:r>
+        <w:rPr>
+          <w:rFonts w:ascii="Arial" w:hAnsi="Arial" w:eastAsia="Arial" w:cs="Arial"/>
+          <w:b w:val="0"/>
+          <w:bCs w:val="0"/>
+          <w:i w:val="0"/>
+          <w:iCs w:val="0"/>
+          <w:caps w:val="0"/>
+          <w:smallCaps w:val="0"/>
+          <w:noProof w:val="0"/>
+          <w:color w:val="000000" w:themeColor="text1" w:themeTint="FF" w:themeShade="FF"/>
+          <w:sz w:val="28"/>
+          <w:szCs w:val="28"/>
+          <w:lang w:val="en-US"/>
+        </w:rPr>
+        <w:t xml:space="preserve"> sub-atomic particle</w:t>
       </w:r>
     </w:p>
     <w:p>
       <w:pPr>
         <w:pStyle w:val="Normal"/>
         <w:rPr>
-          <w:rFonts w:ascii="Arial Nova" w:hAnsi="Arial Nova" w:eastAsia="Arial Nova" w:cs="Arial Nova"/>
+          <w:rFonts w:ascii="Arial" w:hAnsi="Arial" w:eastAsia="Arial" w:cs="Arial"/>
+          <w:sz w:val="28"/>
+          <w:szCs w:val="28"/>
+        </w:rPr>
+      </w:pPr>
+      <w:r>
+        <w:rPr>
+          <w:rFonts w:ascii="Arial" w:hAnsi="Arial" w:eastAsia="Arial" w:cs="Arial"/>
           <w:b w:val="0"/>
           <w:bCs w:val="0"/>
           <w:i w:val="0"/>
@@ -212,47 +219,94 @@
           <w:szCs w:val="28"/>
           <w:lang w:val="en-US"/>
         </w:rPr>
-      </w:pPr>
-      <w:r>
-        <w:rPr>
-          <w:rFonts w:ascii="Arial Nova" w:hAnsi="Arial Nova" w:eastAsia="Arial Nova" w:cs="Arial Nova"/>
-          <w:b w:val="0"/>
-          <w:bCs w:val="0"/>
-          <w:i w:val="0"/>
-          <w:iCs w:val="0"/>
-          <w:caps w:val="0"/>
-          <w:smallCaps w:val="0"/>
-          <w:noProof w:val="0"/>
-          <w:color w:val="000000" w:themeColor="text1" w:themeTint="FF" w:themeShade="FF"/>
-          <w:sz w:val="28"/>
-          <w:szCs w:val="28"/>
-          <w:lang w:val="en-US"/>
-        </w:rPr>
-        <w:t>Constitution:</w:t>
-      </w:r>
-      <w:r>
-        <w:rPr>
-          <w:rFonts w:ascii="Arial Nova" w:hAnsi="Arial Nova" w:eastAsia="Arial Nova" w:cs="Arial Nova"/>
-          <w:b w:val="0"/>
-          <w:bCs w:val="0"/>
-          <w:i w:val="0"/>
-          <w:iCs w:val="0"/>
-          <w:caps w:val="0"/>
-          <w:smallCaps w:val="0"/>
-          <w:noProof w:val="0"/>
-          <w:color w:val="000000" w:themeColor="text1" w:themeTint="FF" w:themeShade="FF"/>
-          <w:sz w:val="28"/>
-          <w:szCs w:val="28"/>
-          <w:lang w:val="en-US"/>
-        </w:rPr>
-        <w:t xml:space="preserve"> Canada’s Supreme law</w:t>
-      </w:r>
+        <w:t xml:space="preserve">Gamma Ray: </w:t>
+      </w:r>
+      <w:r>
+        <w:rPr>
+          <w:rFonts w:ascii="Arial" w:hAnsi="Arial" w:eastAsia="Arial" w:cs="Arial"/>
+          <w:b w:val="0"/>
+          <w:bCs w:val="0"/>
+          <w:i w:val="0"/>
+          <w:iCs w:val="0"/>
+          <w:caps w:val="0"/>
+          <w:smallCaps w:val="0"/>
+          <w:noProof w:val="0"/>
+          <w:color w:val="auto"/>
+          <w:sz w:val="28"/>
+          <w:szCs w:val="28"/>
+          <w:lang w:val="en-US"/>
+        </w:rPr>
+        <w:t xml:space="preserve">A form of </w:t>
+      </w:r>
+      <w:hyperlink r:id="R6959e172a7a544e7">
+        <w:r>
+          <w:rPr>
+            <w:rStyle w:val="Hyperlink"/>
+            <w:rFonts w:ascii="Arial" w:hAnsi="Arial" w:eastAsia="Arial" w:cs="Arial"/>
+            <w:b w:val="0"/>
+            <w:bCs w:val="0"/>
+            <w:i w:val="0"/>
+            <w:iCs w:val="0"/>
+            <w:caps w:val="0"/>
+            <w:smallCaps w:val="0"/>
+            <w:strike w:val="0"/>
+            <w:dstrike w:val="0"/>
+            <w:noProof w:val="0"/>
+            <w:color w:val="auto"/>
+            <w:sz w:val="28"/>
+            <w:szCs w:val="28"/>
+            <w:u w:val="none"/>
+            <w:lang w:val="en-US"/>
+          </w:rPr>
+          <w:t>electromagnetic radiation</w:t>
+        </w:r>
+      </w:hyperlink>
+      <w:r>
+        <w:rPr>
+          <w:rFonts w:ascii="Arial" w:hAnsi="Arial" w:eastAsia="Arial" w:cs="Arial"/>
+          <w:b w:val="0"/>
+          <w:bCs w:val="0"/>
+          <w:i w:val="0"/>
+          <w:iCs w:val="0"/>
+          <w:caps w:val="0"/>
+          <w:smallCaps w:val="0"/>
+          <w:noProof w:val="0"/>
+          <w:color w:val="auto"/>
+          <w:sz w:val="28"/>
+          <w:szCs w:val="28"/>
+          <w:lang w:val="en-US"/>
+        </w:rPr>
+        <w:t xml:space="preserve"> produced by some kinds of </w:t>
+      </w:r>
+      <w:hyperlink r:id="Radaee966ef984de7">
+        <w:r>
+          <w:rPr>
+            <w:rStyle w:val="Hyperlink"/>
+            <w:rFonts w:ascii="Arial" w:hAnsi="Arial" w:eastAsia="Arial" w:cs="Arial"/>
+            <w:b w:val="0"/>
+            <w:bCs w:val="0"/>
+            <w:i w:val="0"/>
+            <w:iCs w:val="0"/>
+            <w:caps w:val="0"/>
+            <w:smallCaps w:val="0"/>
+            <w:strike w:val="0"/>
+            <w:dstrike w:val="0"/>
+            <w:noProof w:val="0"/>
+            <w:color w:val="auto"/>
+            <w:sz w:val="28"/>
+            <w:szCs w:val="28"/>
+            <w:u w:val="none"/>
+            <w:lang w:val="en-US"/>
+          </w:rPr>
+          <w:t>radioactive decay</w:t>
+        </w:r>
+      </w:hyperlink>
     </w:p>
     <w:p>
       <w:pPr>
         <w:pStyle w:val="Normal"/>
         <w:rPr>
-          <w:rFonts w:ascii="Georgia" w:hAnsi="Georgia" w:eastAsia="Georgia" w:cs="Georgia"/>
+          <w:rFonts w:ascii="Arial" w:hAnsi="Arial" w:eastAsia="Arial" w:cs="Arial"/>
           <w:b w:val="0"/>
           <w:bCs w:val="0"/>
           <w:i w:val="0"/>
@@ -266,6 +320,488 @@
           <w:lang w:val="en-US"/>
         </w:rPr>
       </w:pPr>
+      <w:r>
+        <w:rPr>
+          <w:rFonts w:ascii="Arial" w:hAnsi="Arial" w:eastAsia="Arial" w:cs="Arial"/>
+          <w:b w:val="0"/>
+          <w:bCs w:val="0"/>
+          <w:i w:val="0"/>
+          <w:iCs w:val="0"/>
+          <w:caps w:val="0"/>
+          <w:smallCaps w:val="0"/>
+          <w:strike w:val="0"/>
+          <w:dstrike w:val="0"/>
+          <w:noProof w:val="0"/>
+          <w:color w:val="auto"/>
+          <w:sz w:val="28"/>
+          <w:szCs w:val="28"/>
+          <w:u w:val="none"/>
+          <w:lang w:val="en-US"/>
+        </w:rPr>
+        <w:t xml:space="preserve">Gravity: </w:t>
+      </w:r>
+      <w:r>
+        <w:rPr>
+          <w:rFonts w:ascii="Arial" w:hAnsi="Arial" w:eastAsia="Arial" w:cs="Arial"/>
+          <w:b w:val="0"/>
+          <w:bCs w:val="0"/>
+          <w:i w:val="0"/>
+          <w:iCs w:val="0"/>
+          <w:caps w:val="0"/>
+          <w:smallCaps w:val="0"/>
+          <w:noProof w:val="0"/>
+          <w:color w:val="000000" w:themeColor="text1" w:themeTint="FF" w:themeShade="FF"/>
+          <w:sz w:val="28"/>
+          <w:szCs w:val="28"/>
+          <w:lang w:val="en-US"/>
+        </w:rPr>
+        <w:t>The force of attraction that exists between any two masses</w:t>
+      </w:r>
+    </w:p>
+    <w:p>
+      <w:pPr>
+        <w:pStyle w:val="Normal"/>
+        <w:rPr>
+          <w:rFonts w:ascii="Arial" w:hAnsi="Arial" w:eastAsia="Arial" w:cs="Arial"/>
+          <w:b w:val="0"/>
+          <w:bCs w:val="0"/>
+          <w:i w:val="0"/>
+          <w:iCs w:val="0"/>
+          <w:caps w:val="0"/>
+          <w:smallCaps w:val="0"/>
+          <w:noProof w:val="0"/>
+          <w:color w:val="000000" w:themeColor="text1" w:themeTint="FF" w:themeShade="FF"/>
+          <w:sz w:val="28"/>
+          <w:szCs w:val="28"/>
+          <w:lang w:val="en-US"/>
+        </w:rPr>
+      </w:pPr>
+      <w:r>
+        <w:rPr>
+          <w:rFonts w:ascii="Arial" w:hAnsi="Arial" w:eastAsia="Arial" w:cs="Arial"/>
+          <w:b w:val="0"/>
+          <w:bCs w:val="0"/>
+          <w:i w:val="0"/>
+          <w:iCs w:val="0"/>
+          <w:caps w:val="0"/>
+          <w:smallCaps w:val="0"/>
+          <w:noProof w:val="0"/>
+          <w:color w:val="000000" w:themeColor="text1" w:themeTint="FF" w:themeShade="FF"/>
+          <w:sz w:val="28"/>
+          <w:szCs w:val="28"/>
+          <w:lang w:val="en-US"/>
+        </w:rPr>
+        <w:t>Inertia: the natural tendency of objects to resist changes in their state of motion.</w:t>
+      </w:r>
+    </w:p>
+    <w:p>
+      <w:pPr>
+        <w:pStyle w:val="Normal"/>
+        <w:rPr>
+          <w:rFonts w:ascii="Arial" w:hAnsi="Arial" w:eastAsia="Arial" w:cs="Arial"/>
+          <w:b w:val="0"/>
+          <w:bCs w:val="0"/>
+          <w:i w:val="0"/>
+          <w:iCs w:val="0"/>
+          <w:caps w:val="0"/>
+          <w:smallCaps w:val="0"/>
+          <w:noProof w:val="0"/>
+          <w:color w:val="auto"/>
+          <w:sz w:val="28"/>
+          <w:szCs w:val="28"/>
+          <w:lang w:val="en-US"/>
+        </w:rPr>
+      </w:pPr>
+      <w:r>
+        <w:rPr>
+          <w:rFonts w:ascii="Arial" w:hAnsi="Arial" w:eastAsia="Arial" w:cs="Arial"/>
+          <w:b w:val="0"/>
+          <w:bCs w:val="0"/>
+          <w:i w:val="0"/>
+          <w:iCs w:val="0"/>
+          <w:caps w:val="0"/>
+          <w:smallCaps w:val="0"/>
+          <w:noProof w:val="0"/>
+          <w:color w:val="000000" w:themeColor="text1" w:themeTint="FF" w:themeShade="FF"/>
+          <w:sz w:val="28"/>
+          <w:szCs w:val="28"/>
+          <w:lang w:val="en-US"/>
+        </w:rPr>
+        <w:t xml:space="preserve">Law of Conservation of Energy: </w:t>
+      </w:r>
+      <w:r>
+        <w:rPr>
+          <w:rFonts w:ascii="Arial" w:hAnsi="Arial" w:eastAsia="Arial" w:cs="Arial"/>
+          <w:b w:val="0"/>
+          <w:bCs w:val="0"/>
+          <w:i w:val="0"/>
+          <w:iCs w:val="0"/>
+          <w:caps w:val="0"/>
+          <w:smallCaps w:val="0"/>
+          <w:noProof w:val="0"/>
+          <w:color w:val="auto"/>
+          <w:sz w:val="28"/>
+          <w:szCs w:val="28"/>
+          <w:lang w:val="en-US"/>
+        </w:rPr>
+        <w:t xml:space="preserve">Also known as the First Law of Thermodynamics, this is the principle that </w:t>
+      </w:r>
+      <w:hyperlink r:id="Rc01a0c55535a4301">
+        <w:r>
+          <w:rPr>
+            <w:rStyle w:val="Hyperlink"/>
+            <w:rFonts w:ascii="Arial" w:hAnsi="Arial" w:eastAsia="Arial" w:cs="Arial"/>
+            <w:b w:val="0"/>
+            <w:bCs w:val="0"/>
+            <w:i w:val="0"/>
+            <w:iCs w:val="0"/>
+            <w:caps w:val="0"/>
+            <w:smallCaps w:val="0"/>
+            <w:strike w:val="0"/>
+            <w:dstrike w:val="0"/>
+            <w:noProof w:val="0"/>
+            <w:color w:val="auto"/>
+            <w:sz w:val="28"/>
+            <w:szCs w:val="28"/>
+            <w:u w:val="none"/>
+            <w:lang w:val="en-US"/>
+          </w:rPr>
+          <w:t>energy</w:t>
+        </w:r>
+      </w:hyperlink>
+      <w:r>
+        <w:rPr>
+          <w:rFonts w:ascii="Arial" w:hAnsi="Arial" w:eastAsia="Arial" w:cs="Arial"/>
+          <w:b w:val="0"/>
+          <w:bCs w:val="0"/>
+          <w:i w:val="0"/>
+          <w:iCs w:val="0"/>
+          <w:caps w:val="0"/>
+          <w:smallCaps w:val="0"/>
+          <w:noProof w:val="0"/>
+          <w:color w:val="auto"/>
+          <w:sz w:val="28"/>
+          <w:szCs w:val="28"/>
+          <w:lang w:val="en-US"/>
+        </w:rPr>
+        <w:t xml:space="preserve"> can never be created or destroyed, only converted from one form to another</w:t>
+      </w:r>
+    </w:p>
+    <w:p>
+      <w:pPr>
+        <w:pStyle w:val="Normal"/>
+        <w:rPr>
+          <w:rFonts w:ascii="Arial" w:hAnsi="Arial" w:eastAsia="Arial" w:cs="Arial"/>
+          <w:b w:val="0"/>
+          <w:bCs w:val="0"/>
+          <w:i w:val="0"/>
+          <w:iCs w:val="0"/>
+          <w:caps w:val="0"/>
+          <w:smallCaps w:val="0"/>
+          <w:noProof w:val="0"/>
+          <w:color w:val="auto"/>
+          <w:sz w:val="28"/>
+          <w:szCs w:val="28"/>
+          <w:lang w:val="en-US"/>
+        </w:rPr>
+      </w:pPr>
+      <w:r>
+        <w:rPr>
+          <w:rFonts w:ascii="Arial" w:hAnsi="Arial" w:eastAsia="Arial" w:cs="Arial"/>
+          <w:b w:val="0"/>
+          <w:bCs w:val="0"/>
+          <w:i w:val="0"/>
+          <w:iCs w:val="0"/>
+          <w:caps w:val="0"/>
+          <w:smallCaps w:val="0"/>
+          <w:noProof w:val="0"/>
+          <w:color w:val="auto"/>
+          <w:sz w:val="28"/>
+          <w:szCs w:val="28"/>
+          <w:lang w:val="en-US"/>
+        </w:rPr>
+        <w:t xml:space="preserve">Momentum: A measure of how much effort is </w:t>
+      </w:r>
+      <w:r>
+        <w:rPr>
+          <w:rFonts w:ascii="Arial" w:hAnsi="Arial" w:eastAsia="Arial" w:cs="Arial"/>
+          <w:b w:val="0"/>
+          <w:bCs w:val="0"/>
+          <w:i w:val="0"/>
+          <w:iCs w:val="0"/>
+          <w:caps w:val="0"/>
+          <w:smallCaps w:val="0"/>
+          <w:noProof w:val="0"/>
+          <w:color w:val="auto"/>
+          <w:sz w:val="28"/>
+          <w:szCs w:val="28"/>
+          <w:lang w:val="en-US"/>
+        </w:rPr>
+        <w:t>required</w:t>
+      </w:r>
+      <w:r>
+        <w:rPr>
+          <w:rFonts w:ascii="Arial" w:hAnsi="Arial" w:eastAsia="Arial" w:cs="Arial"/>
+          <w:b w:val="0"/>
+          <w:bCs w:val="0"/>
+          <w:i w:val="0"/>
+          <w:iCs w:val="0"/>
+          <w:caps w:val="0"/>
+          <w:smallCaps w:val="0"/>
+          <w:noProof w:val="0"/>
+          <w:color w:val="auto"/>
+          <w:sz w:val="28"/>
+          <w:szCs w:val="28"/>
+          <w:lang w:val="en-US"/>
+        </w:rPr>
+        <w:t xml:space="preserve"> to stop a body, defined as the body’s mass multiplied by its velocity.</w:t>
+      </w:r>
+    </w:p>
+    <w:p>
+      <w:pPr>
+        <w:pStyle w:val="Normal"/>
+        <w:rPr>
+          <w:rFonts w:ascii="Arial" w:hAnsi="Arial" w:eastAsia="Arial" w:cs="Arial"/>
+          <w:noProof w:val="0"/>
+          <w:sz w:val="28"/>
+          <w:szCs w:val="28"/>
+          <w:lang w:val="en-US"/>
+        </w:rPr>
+      </w:pPr>
+      <w:r>
+        <w:rPr>
+          <w:rFonts w:ascii="Arial" w:hAnsi="Arial" w:eastAsia="Arial" w:cs="Arial"/>
+          <w:b w:val="0"/>
+          <w:bCs w:val="0"/>
+          <w:i w:val="0"/>
+          <w:iCs w:val="0"/>
+          <w:caps w:val="0"/>
+          <w:smallCaps w:val="0"/>
+          <w:noProof w:val="0"/>
+          <w:color w:val="000000" w:themeColor="text1" w:themeTint="FF" w:themeShade="FF"/>
+          <w:sz w:val="28"/>
+          <w:szCs w:val="28"/>
+          <w:lang w:val="en-US"/>
+        </w:rPr>
+        <w:t xml:space="preserve">Universe: </w:t>
+      </w:r>
+      <w:r>
+        <w:rPr>
+          <w:rFonts w:ascii="Arial" w:hAnsi="Arial" w:eastAsia="Arial" w:cs="Arial"/>
+          <w:b w:val="0"/>
+          <w:bCs w:val="0"/>
+          <w:i w:val="0"/>
+          <w:iCs w:val="0"/>
+          <w:caps w:val="0"/>
+          <w:smallCaps w:val="0"/>
+          <w:noProof w:val="0"/>
+          <w:color w:val="auto"/>
+          <w:sz w:val="28"/>
+          <w:szCs w:val="28"/>
+          <w:lang w:val="en-US"/>
+        </w:rPr>
+        <w:t xml:space="preserve">Everything that physically exists, including the entirety of space and time, all forms of </w:t>
+      </w:r>
+      <w:hyperlink r:id="Ra78d40d26b364adf">
+        <w:r>
+          <w:rPr>
+            <w:rStyle w:val="Hyperlink"/>
+            <w:rFonts w:ascii="Arial" w:hAnsi="Arial" w:eastAsia="Arial" w:cs="Arial"/>
+            <w:b w:val="0"/>
+            <w:bCs w:val="0"/>
+            <w:i w:val="0"/>
+            <w:iCs w:val="0"/>
+            <w:caps w:val="0"/>
+            <w:smallCaps w:val="0"/>
+            <w:strike w:val="0"/>
+            <w:dstrike w:val="0"/>
+            <w:noProof w:val="0"/>
+            <w:color w:val="auto"/>
+            <w:sz w:val="28"/>
+            <w:szCs w:val="28"/>
+            <w:u w:val="none"/>
+            <w:lang w:val="en-US"/>
+          </w:rPr>
+          <w:t>matter</w:t>
+        </w:r>
+      </w:hyperlink>
+      <w:r>
+        <w:rPr>
+          <w:rFonts w:ascii="Arial" w:hAnsi="Arial" w:eastAsia="Arial" w:cs="Arial"/>
+          <w:b w:val="0"/>
+          <w:bCs w:val="0"/>
+          <w:i w:val="0"/>
+          <w:iCs w:val="0"/>
+          <w:caps w:val="0"/>
+          <w:smallCaps w:val="0"/>
+          <w:noProof w:val="0"/>
+          <w:color w:val="auto"/>
+          <w:sz w:val="28"/>
+          <w:szCs w:val="28"/>
+          <w:lang w:val="en-US"/>
+        </w:rPr>
+        <w:t xml:space="preserve">, </w:t>
+      </w:r>
+      <w:hyperlink r:id="R06577e5e1c8141cb">
+        <w:r>
+          <w:rPr>
+            <w:rStyle w:val="Hyperlink"/>
+            <w:rFonts w:ascii="Arial" w:hAnsi="Arial" w:eastAsia="Arial" w:cs="Arial"/>
+            <w:b w:val="0"/>
+            <w:bCs w:val="0"/>
+            <w:i w:val="0"/>
+            <w:iCs w:val="0"/>
+            <w:caps w:val="0"/>
+            <w:smallCaps w:val="0"/>
+            <w:strike w:val="0"/>
+            <w:dstrike w:val="0"/>
+            <w:noProof w:val="0"/>
+            <w:color w:val="auto"/>
+            <w:sz w:val="28"/>
+            <w:szCs w:val="28"/>
+            <w:u w:val="none"/>
+            <w:lang w:val="en-US"/>
+          </w:rPr>
+          <w:t>energy</w:t>
+        </w:r>
+      </w:hyperlink>
+      <w:r>
+        <w:rPr>
+          <w:rFonts w:ascii="Arial" w:hAnsi="Arial" w:eastAsia="Arial" w:cs="Arial"/>
+          <w:b w:val="0"/>
+          <w:bCs w:val="0"/>
+          <w:i w:val="0"/>
+          <w:iCs w:val="0"/>
+          <w:caps w:val="0"/>
+          <w:smallCaps w:val="0"/>
+          <w:noProof w:val="0"/>
+          <w:color w:val="auto"/>
+          <w:sz w:val="28"/>
+          <w:szCs w:val="28"/>
+          <w:lang w:val="en-US"/>
+        </w:rPr>
+        <w:t xml:space="preserve"> and </w:t>
+      </w:r>
+      <w:hyperlink r:id="R010b56c94b194edd">
+        <w:r>
+          <w:rPr>
+            <w:rStyle w:val="Hyperlink"/>
+            <w:rFonts w:ascii="Arial" w:hAnsi="Arial" w:eastAsia="Arial" w:cs="Arial"/>
+            <w:b w:val="0"/>
+            <w:bCs w:val="0"/>
+            <w:i w:val="0"/>
+            <w:iCs w:val="0"/>
+            <w:caps w:val="0"/>
+            <w:smallCaps w:val="0"/>
+            <w:strike w:val="0"/>
+            <w:dstrike w:val="0"/>
+            <w:noProof w:val="0"/>
+            <w:color w:val="auto"/>
+            <w:sz w:val="28"/>
+            <w:szCs w:val="28"/>
+            <w:u w:val="none"/>
+            <w:lang w:val="en-US"/>
+          </w:rPr>
+          <w:t>momentum</w:t>
+        </w:r>
+      </w:hyperlink>
+      <w:r>
+        <w:rPr>
+          <w:rFonts w:ascii="Arial" w:hAnsi="Arial" w:eastAsia="Arial" w:cs="Arial"/>
+          <w:b w:val="0"/>
+          <w:bCs w:val="0"/>
+          <w:i w:val="0"/>
+          <w:iCs w:val="0"/>
+          <w:caps w:val="0"/>
+          <w:smallCaps w:val="0"/>
+          <w:noProof w:val="0"/>
+          <w:color w:val="auto"/>
+          <w:sz w:val="28"/>
+          <w:szCs w:val="28"/>
+          <w:lang w:val="en-US"/>
+        </w:rPr>
+        <w:t>, and the physical laws and constants that govern them.</w:t>
+      </w:r>
+    </w:p>
+    <w:p>
+      <w:pPr>
+        <w:pStyle w:val="Normal"/>
+        <w:rPr>
+          <w:rFonts w:ascii="Arial" w:hAnsi="Arial" w:eastAsia="Arial" w:cs="Arial"/>
+          <w:noProof w:val="0"/>
+          <w:sz w:val="28"/>
+          <w:szCs w:val="28"/>
+          <w:lang w:val="en-US"/>
+        </w:rPr>
+      </w:pPr>
+      <w:r>
+        <w:rPr>
+          <w:rFonts w:ascii="Arial" w:hAnsi="Arial" w:eastAsia="Arial" w:cs="Arial"/>
+          <w:b w:val="0"/>
+          <w:bCs w:val="0"/>
+          <w:i w:val="0"/>
+          <w:iCs w:val="0"/>
+          <w:caps w:val="0"/>
+          <w:smallCaps w:val="0"/>
+          <w:noProof w:val="0"/>
+          <w:color w:val="auto"/>
+          <w:sz w:val="28"/>
+          <w:szCs w:val="28"/>
+          <w:lang w:val="en-US"/>
+        </w:rPr>
+        <w:t xml:space="preserve">Vector: </w:t>
+      </w:r>
+      <w:r>
+        <w:rPr>
+          <w:rFonts w:ascii="Arial" w:hAnsi="Arial" w:eastAsia="Arial" w:cs="Arial"/>
+          <w:b w:val="0"/>
+          <w:bCs w:val="0"/>
+          <w:i w:val="0"/>
+          <w:iCs w:val="0"/>
+          <w:caps w:val="0"/>
+          <w:smallCaps w:val="0"/>
+          <w:noProof w:val="0"/>
+          <w:color w:val="1A1A1A"/>
+          <w:sz w:val="28"/>
+          <w:szCs w:val="28"/>
+          <w:lang w:val="en-US"/>
+        </w:rPr>
+        <w:t xml:space="preserve">a quantity that has both </w:t>
+      </w:r>
+      <w:r>
+        <w:rPr>
+          <w:rFonts w:ascii="Arial" w:hAnsi="Arial" w:eastAsia="Arial" w:cs="Arial"/>
+          <w:b w:val="0"/>
+          <w:bCs w:val="0"/>
+          <w:i w:val="0"/>
+          <w:iCs w:val="0"/>
+          <w:caps w:val="0"/>
+          <w:smallCaps w:val="0"/>
+          <w:noProof w:val="0"/>
+          <w:color w:val="1A1A1A"/>
+          <w:sz w:val="28"/>
+          <w:szCs w:val="28"/>
+          <w:lang w:val="en-US"/>
+        </w:rPr>
+        <w:t>magnitude</w:t>
+      </w:r>
+      <w:r>
+        <w:rPr>
+          <w:rFonts w:ascii="Arial" w:hAnsi="Arial" w:eastAsia="Arial" w:cs="Arial"/>
+          <w:b w:val="0"/>
+          <w:bCs w:val="0"/>
+          <w:i w:val="0"/>
+          <w:iCs w:val="0"/>
+          <w:caps w:val="0"/>
+          <w:smallCaps w:val="0"/>
+          <w:noProof w:val="0"/>
+          <w:color w:val="1A1A1A"/>
+          <w:sz w:val="28"/>
+          <w:szCs w:val="28"/>
+          <w:lang w:val="en-US"/>
+        </w:rPr>
+        <w:t xml:space="preserve"> and direction</w:t>
+      </w:r>
     </w:p>
     <w:sectPr>
       <w:pgSz w:w="12240" w:h="15840" w:orient="portrait"/>
@@ -1132,6 +1668,16 @@
       <w:spacing w:val="5"/>
     </w:rPr>
   </w:style>
+  <w:style xmlns:w14="http://schemas.microsoft.com/office/word/2010/wordml" xmlns:mc="http://schemas.openxmlformats.org/markup-compatibility/2006" xmlns:w="http://schemas.openxmlformats.org/wordprocessingml/2006/main" w:type="character" w:styleId="Hyperlink" mc:Ignorable="w14">
+    <w:name xmlns:w="http://schemas.openxmlformats.org/wordprocessingml/2006/main" w:val="Hyperlink"/>
+    <w:basedOn xmlns:w="http://schemas.openxmlformats.org/wordprocessingml/2006/main" w:val="DefaultParagraphFont"/>
+    <w:uiPriority xmlns:w="http://schemas.openxmlformats.org/wordprocessingml/2006/main" w:val="99"/>
+    <w:unhideWhenUsed xmlns:w="http://schemas.openxmlformats.org/wordprocessingml/2006/main"/>
+    <w:rPr xmlns:w="http://schemas.openxmlformats.org/wordprocessingml/2006/main">
+      <w:color w:val="0563C1" w:themeColor="hyperlink"/>
+      <w:u w:val="single"/>
+    </w:rPr>
+  </w:style>
 </w:styles>
 </file>
 

</xml_diff>